<commit_message>
Completed ArhitectureDiagram. In DbDiagram, added password field for User, removed location. Added ClassDiagram. Made jpg for some diagrams. Changed SQL Server to MySQL in documentation.
</commit_message>
<xml_diff>
--- a/~diagrams and documents/Software Requirements Specification Document.docx
+++ b/~diagrams and documents/Software Requirements Specification Document.docx
@@ -3187,20 +3187,10 @@
           <w:szCs w:val="21"/>
           <w:bdr w:val="none" w:sz="0" w:space="0" w:color="auto" w:frame="1"/>
         </w:rPr>
-        <w:t xml:space="preserve">MS </w:t>
-      </w:r>
-      <w:proofErr w:type="spellStart"/>
-      <w:r>
-        <w:rPr>
-          <w:rFonts w:ascii="Helvetica" w:eastAsia="Times New Roman" w:hAnsi="Helvetica" w:cs="Helvetica"/>
-          <w:color w:val="000000"/>
-          <w:sz w:val="21"/>
-          <w:szCs w:val="21"/>
-          <w:bdr w:val="none" w:sz="0" w:space="0" w:color="auto" w:frame="1"/>
-        </w:rPr>
-        <w:t>SQLServer</w:t>
-      </w:r>
-      <w:proofErr w:type="spellEnd"/>
+        <w:t>MySQL</w:t>
+      </w:r>
+      <w:bookmarkStart w:id="1" w:name="_GoBack"/>
+      <w:bookmarkEnd w:id="1"/>
       <w:r>
         <w:rPr>
           <w:rFonts w:ascii="Helvetica" w:eastAsia="Times New Roman" w:hAnsi="Helvetica" w:cs="Helvetica"/>
@@ -5048,7 +5038,7 @@
                 <w:szCs w:val="18"/>
                 <w:bdr w:val="none" w:sz="0" w:space="0" w:color="auto" w:frame="1"/>
               </w:rPr>
-              <w:t>SQL Server</w:t>
+              <w:t>MySQL</w:t>
             </w:r>
             <w:r>
               <w:rPr>
@@ -5252,29 +5242,7 @@
                 <w:szCs w:val="18"/>
                 <w:bdr w:val="none" w:sz="0" w:space="0" w:color="auto" w:frame="1"/>
               </w:rPr>
-              <w:t>JDBC</w:t>
-            </w:r>
-            <w:r>
-              <w:rPr>
-                <w:rFonts w:ascii="Helvetica" w:eastAsia="Times New Roman" w:hAnsi="Helvetica" w:cs="Helvetica"/>
-                <w:color w:val="000000"/>
-                <w:sz w:val="18"/>
-                <w:szCs w:val="18"/>
-                <w:bdr w:val="none" w:sz="0" w:space="0" w:color="auto" w:frame="1"/>
-              </w:rPr>
-              <w:t xml:space="preserve"> is the predecessor of JPA, any JPA also uses JDBC under the hood to do essential DB stuff, like connecting to </w:t>
-            </w:r>
-            <w:bookmarkStart w:id="1" w:name="_GoBack"/>
-            <w:bookmarkEnd w:id="1"/>
-            <w:r>
-              <w:rPr>
-                <w:rFonts w:ascii="Helvetica" w:eastAsia="Times New Roman" w:hAnsi="Helvetica" w:cs="Helvetica"/>
-                <w:color w:val="000000"/>
-                <w:sz w:val="18"/>
-                <w:szCs w:val="18"/>
-                <w:bdr w:val="none" w:sz="0" w:space="0" w:color="auto" w:frame="1"/>
-              </w:rPr>
-              <w:t>it.</w:t>
+              <w:t>JDBC is the predecessor of JPA, any JPA also uses JDBC under the hood to do essential DB stuff, like connecting to it.</w:t>
             </w:r>
           </w:p>
         </w:tc>

</xml_diff>